<commit_message>
phd thesis review final comments
</commit_message>
<xml_diff>
--- a/PHD thesis/Definitions.docx
+++ b/PHD thesis/Definitions.docx
@@ -44,15 +44,7 @@
           <w:sz w:val="24"/>
           <w:szCs w:val="24"/>
         </w:rPr>
-        <w:t xml:space="preserve">maximizing its expected </w:t>
-      </w:r>
-      <w:r>
-        <w:rPr>
-          <w:rFonts w:ascii="NimbusRomNo9L-ReguItal" w:hAnsi="NimbusRomNo9L-ReguItal" w:cs="NimbusRomNo9L-ReguItal"/>
-          <w:sz w:val="24"/>
-          <w:szCs w:val="24"/>
-        </w:rPr>
-        <w:t>utility?</w:t>
+        <w:t>maximizing its expected utility?</w:t>
       </w:r>
     </w:p>
     <w:p>
@@ -120,7 +112,15 @@
           <w:sz w:val="24"/>
           <w:szCs w:val="24"/>
         </w:rPr>
-        <w:t>In order to build an answer, we p</w:t>
+        <w:t>In order to build an answer, we pose other three questions that, instead, involve the other subgame called SRG-</w:t>
+      </w:r>
+      <w:r>
+        <w:rPr>
+          <w:rFonts w:ascii="CMMI12" w:hAnsi="CMMI12" w:cs="CMMI12"/>
+          <w:sz w:val="24"/>
+          <w:szCs w:val="24"/>
+        </w:rPr>
+        <w:t>v</w:t>
       </w:r>
       <w:r>
         <w:rPr>
@@ -128,15 +128,49 @@
           <w:sz w:val="24"/>
           <w:szCs w:val="24"/>
         </w:rPr>
-        <w:t xml:space="preserve">ose other three questions that, </w:t>
-      </w:r>
-      <w:r>
+        <w:t>.</w:t>
+      </w:r>
+    </w:p>
+    <w:p>
+      <w:pPr>
+        <w:autoSpaceDE w:val="0"/>
+        <w:autoSpaceDN w:val="0"/>
+        <w:adjustRightInd w:val="0"/>
+        <w:spacing w:after="0" w:line="240" w:lineRule="auto"/>
         <w:rPr>
           <w:rFonts w:ascii="NimbusRomNo9L-Regu" w:hAnsi="NimbusRomNo9L-Regu" w:cs="NimbusRomNo9L-Regu"/>
           <w:sz w:val="24"/>
           <w:szCs w:val="24"/>
         </w:rPr>
-        <w:t>instead, involve the other subgame called SRG-</w:t>
+      </w:pPr>
+    </w:p>
+    <w:p>
+      <w:pPr>
+        <w:autoSpaceDE w:val="0"/>
+        <w:autoSpaceDN w:val="0"/>
+        <w:adjustRightInd w:val="0"/>
+        <w:spacing w:after="0" w:line="240" w:lineRule="auto"/>
+        <w:rPr>
+          <w:rFonts w:ascii="NimbusRomNo9L-ReguItal" w:hAnsi="NimbusRomNo9L-ReguItal" w:cs="NimbusRomNo9L-ReguItal"/>
+          <w:sz w:val="24"/>
+          <w:szCs w:val="24"/>
+        </w:rPr>
+      </w:pPr>
+      <w:r>
+        <w:rPr>
+          <w:rFonts w:ascii="NimbusRomNo9L-Medi" w:hAnsi="NimbusRomNo9L-Medi" w:cs="NimbusRomNo9L-Medi"/>
+          <w:sz w:val="24"/>
+          <w:szCs w:val="24"/>
+        </w:rPr>
+        <w:t xml:space="preserve">Question 2. </w:t>
+      </w:r>
+      <w:r>
+        <w:rPr>
+          <w:rFonts w:ascii="NimbusRomNo9L-ReguItal" w:hAnsi="NimbusRomNo9L-ReguItal" w:cs="NimbusRomNo9L-ReguItal"/>
+          <w:sz w:val="24"/>
+          <w:szCs w:val="24"/>
+        </w:rPr>
+        <w:t xml:space="preserve">Given a starting vertex </w:t>
       </w:r>
       <w:r>
         <w:rPr>
@@ -144,25 +178,97 @@
           <w:sz w:val="24"/>
           <w:szCs w:val="24"/>
         </w:rPr>
-        <w:t>v</w:t>
-      </w:r>
-      <w:r>
-        <w:rPr>
-          <w:rFonts w:ascii="NimbusRomNo9L-Regu" w:hAnsi="NimbusRomNo9L-Regu" w:cs="NimbusRomNo9L-Regu"/>
-          <w:sz w:val="24"/>
-          <w:szCs w:val="24"/>
-        </w:rPr>
-        <w:t>.</w:t>
-      </w:r>
-    </w:p>
-    <w:p>
-      <w:pPr>
-        <w:autoSpaceDE w:val="0"/>
-        <w:autoSpaceDN w:val="0"/>
-        <w:adjustRightInd w:val="0"/>
-        <w:spacing w:after="0" w:line="240" w:lineRule="auto"/>
-        <w:rPr>
-          <w:rFonts w:ascii="NimbusRomNo9L-Regu" w:hAnsi="NimbusRomNo9L-Regu" w:cs="NimbusRomNo9L-Regu"/>
+        <w:t xml:space="preserve">v </w:t>
+      </w:r>
+      <w:r>
+        <w:rPr>
+          <w:rFonts w:ascii="NimbusRomNo9L-ReguItal" w:hAnsi="NimbusRomNo9L-ReguItal" w:cs="NimbusRomNo9L-ReguItal"/>
+          <w:sz w:val="24"/>
+          <w:szCs w:val="24"/>
+        </w:rPr>
+        <w:t xml:space="preserve">and a signal </w:t>
+      </w:r>
+      <w:r>
+        <w:rPr>
+          <w:rFonts w:ascii="CMMI12" w:hAnsi="CMMI12" w:cs="CMMI12"/>
+          <w:sz w:val="24"/>
+          <w:szCs w:val="24"/>
+        </w:rPr>
+        <w:t>s</w:t>
+      </w:r>
+      <w:r>
+        <w:rPr>
+          <w:rFonts w:ascii="NimbusRomNo9L-ReguItal" w:hAnsi="NimbusRomNo9L-ReguItal" w:cs="NimbusRomNo9L-ReguItal"/>
+          <w:sz w:val="24"/>
+          <w:szCs w:val="24"/>
+        </w:rPr>
+        <w:t xml:space="preserve">, is there any strategy allowing </w:t>
+      </w:r>
+      <w:r>
+        <w:rPr>
+          <w:rFonts w:ascii="CMSY10" w:hAnsi="CMSY10" w:cs="CMSY10"/>
+          <w:sz w:val="24"/>
+          <w:szCs w:val="24"/>
+        </w:rPr>
+        <w:t xml:space="preserve">D </w:t>
+      </w:r>
+      <w:r>
+        <w:rPr>
+          <w:rFonts w:ascii="NimbusRomNo9L-ReguItal" w:hAnsi="NimbusRomNo9L-ReguItal" w:cs="NimbusRomNo9L-ReguItal"/>
+          <w:sz w:val="24"/>
+          <w:szCs w:val="24"/>
+        </w:rPr>
+        <w:t xml:space="preserve">to visit all the targets in </w:t>
+      </w:r>
+      <w:r>
+        <w:rPr>
+          <w:rFonts w:ascii="CMMI12" w:hAnsi="CMMI12" w:cs="CMMI12"/>
+          <w:sz w:val="24"/>
+          <w:szCs w:val="24"/>
+        </w:rPr>
+        <w:t>T</w:t>
+      </w:r>
+      <w:r>
+        <w:rPr>
+          <w:rFonts w:ascii="CMR12" w:hAnsi="CMR12" w:cs="CMR12"/>
+          <w:sz w:val="24"/>
+          <w:szCs w:val="24"/>
+        </w:rPr>
+        <w:t>(</w:t>
+      </w:r>
+      <w:r>
+        <w:rPr>
+          <w:rFonts w:ascii="CMMI12" w:hAnsi="CMMI12" w:cs="CMMI12"/>
+          <w:sz w:val="24"/>
+          <w:szCs w:val="24"/>
+        </w:rPr>
+        <w:t>s</w:t>
+      </w:r>
+      <w:r>
+        <w:rPr>
+          <w:rFonts w:ascii="CMR12" w:hAnsi="CMR12" w:cs="CMR12"/>
+          <w:sz w:val="24"/>
+          <w:szCs w:val="24"/>
+        </w:rPr>
+        <w:t>)</w:t>
+      </w:r>
+      <w:r>
+        <w:rPr>
+          <w:rFonts w:ascii="NimbusRomNo9L-ReguItal" w:hAnsi="NimbusRomNo9L-ReguItal" w:cs="NimbusRomNo9L-ReguItal"/>
+          <w:sz w:val="24"/>
+          <w:szCs w:val="24"/>
+        </w:rPr>
+        <w:t>, each within its deadline?</w:t>
+      </w:r>
+    </w:p>
+    <w:p>
+      <w:pPr>
+        <w:autoSpaceDE w:val="0"/>
+        <w:autoSpaceDN w:val="0"/>
+        <w:adjustRightInd w:val="0"/>
+        <w:spacing w:after="0" w:line="240" w:lineRule="auto"/>
+        <w:rPr>
+          <w:rFonts w:ascii="NimbusRomNo9L-ReguItal" w:hAnsi="NimbusRomNo9L-ReguItal" w:cs="NimbusRomNo9L-ReguItal"/>
           <w:sz w:val="24"/>
           <w:szCs w:val="24"/>
         </w:rPr>
@@ -186,7 +292,7 @@
           <w:sz w:val="24"/>
           <w:szCs w:val="24"/>
         </w:rPr>
-        <w:t xml:space="preserve">Question 2. </w:t>
+        <w:t xml:space="preserve">Question 3. </w:t>
       </w:r>
       <w:r>
         <w:rPr>
@@ -226,161 +332,7 @@
           <w:sz w:val="24"/>
           <w:szCs w:val="24"/>
         </w:rPr>
-        <w:t xml:space="preserve">, is there any strategy </w:t>
-      </w:r>
-      <w:r>
-        <w:rPr>
-          <w:rFonts w:ascii="NimbusRomNo9L-ReguItal" w:hAnsi="NimbusRomNo9L-ReguItal" w:cs="NimbusRomNo9L-ReguItal"/>
-          <w:sz w:val="24"/>
-          <w:szCs w:val="24"/>
-        </w:rPr>
-        <w:t xml:space="preserve">allowing </w:t>
-      </w:r>
-      <w:r>
-        <w:rPr>
-          <w:rFonts w:ascii="CMSY10" w:hAnsi="CMSY10" w:cs="CMSY10"/>
-          <w:sz w:val="24"/>
-          <w:szCs w:val="24"/>
-        </w:rPr>
-        <w:t xml:space="preserve">D </w:t>
-      </w:r>
-      <w:r>
-        <w:rPr>
-          <w:rFonts w:ascii="NimbusRomNo9L-ReguItal" w:hAnsi="NimbusRomNo9L-ReguItal" w:cs="NimbusRomNo9L-ReguItal"/>
-          <w:sz w:val="24"/>
-          <w:szCs w:val="24"/>
-        </w:rPr>
-        <w:t xml:space="preserve">to visit all the targets in </w:t>
-      </w:r>
-      <w:r>
-        <w:rPr>
-          <w:rFonts w:ascii="CMMI12" w:hAnsi="CMMI12" w:cs="CMMI12"/>
-          <w:sz w:val="24"/>
-          <w:szCs w:val="24"/>
-        </w:rPr>
-        <w:t>T</w:t>
-      </w:r>
-      <w:r>
-        <w:rPr>
-          <w:rFonts w:ascii="CMR12" w:hAnsi="CMR12" w:cs="CMR12"/>
-          <w:sz w:val="24"/>
-          <w:szCs w:val="24"/>
-        </w:rPr>
-        <w:t>(</w:t>
-      </w:r>
-      <w:r>
-        <w:rPr>
-          <w:rFonts w:ascii="CMMI12" w:hAnsi="CMMI12" w:cs="CMMI12"/>
-          <w:sz w:val="24"/>
-          <w:szCs w:val="24"/>
-        </w:rPr>
-        <w:t>s</w:t>
-      </w:r>
-      <w:r>
-        <w:rPr>
-          <w:rFonts w:ascii="CMR12" w:hAnsi="CMR12" w:cs="CMR12"/>
-          <w:sz w:val="24"/>
-          <w:szCs w:val="24"/>
-        </w:rPr>
-        <w:t>)</w:t>
-      </w:r>
-      <w:r>
-        <w:rPr>
-          <w:rFonts w:ascii="NimbusRomNo9L-ReguItal" w:hAnsi="NimbusRomNo9L-ReguItal" w:cs="NimbusRomNo9L-ReguItal"/>
-          <w:sz w:val="24"/>
-          <w:szCs w:val="24"/>
-        </w:rPr>
-        <w:t>, each within its deadline?</w:t>
-      </w:r>
-    </w:p>
-    <w:p>
-      <w:pPr>
-        <w:autoSpaceDE w:val="0"/>
-        <w:autoSpaceDN w:val="0"/>
-        <w:adjustRightInd w:val="0"/>
-        <w:spacing w:after="0" w:line="240" w:lineRule="auto"/>
-        <w:rPr>
-          <w:rFonts w:ascii="NimbusRomNo9L-ReguItal" w:hAnsi="NimbusRomNo9L-ReguItal" w:cs="NimbusRomNo9L-ReguItal"/>
-          <w:sz w:val="24"/>
-          <w:szCs w:val="24"/>
-        </w:rPr>
-      </w:pPr>
-    </w:p>
-    <w:p>
-      <w:pPr>
-        <w:autoSpaceDE w:val="0"/>
-        <w:autoSpaceDN w:val="0"/>
-        <w:adjustRightInd w:val="0"/>
-        <w:spacing w:after="0" w:line="240" w:lineRule="auto"/>
-        <w:rPr>
-          <w:rFonts w:ascii="NimbusRomNo9L-ReguItal" w:hAnsi="NimbusRomNo9L-ReguItal" w:cs="NimbusRomNo9L-ReguItal"/>
-          <w:sz w:val="24"/>
-          <w:szCs w:val="24"/>
-        </w:rPr>
-      </w:pPr>
-      <w:r>
-        <w:rPr>
-          <w:rFonts w:ascii="NimbusRomNo9L-Medi" w:hAnsi="NimbusRomNo9L-Medi" w:cs="NimbusRomNo9L-Medi"/>
-          <w:sz w:val="24"/>
-          <w:szCs w:val="24"/>
-        </w:rPr>
-        <w:t xml:space="preserve">Question 3. </w:t>
-      </w:r>
-      <w:r>
-        <w:rPr>
-          <w:rFonts w:ascii="NimbusRomNo9L-ReguItal" w:hAnsi="NimbusRomNo9L-ReguItal" w:cs="NimbusRomNo9L-ReguItal"/>
-          <w:sz w:val="24"/>
-          <w:szCs w:val="24"/>
-        </w:rPr>
-        <w:t xml:space="preserve">Given a starting vertex </w:t>
-      </w:r>
-      <w:r>
-        <w:rPr>
-          <w:rFonts w:ascii="CMMI12" w:hAnsi="CMMI12" w:cs="CMMI12"/>
-          <w:sz w:val="24"/>
-          <w:szCs w:val="24"/>
-        </w:rPr>
-        <w:t xml:space="preserve">v </w:t>
-      </w:r>
-      <w:r>
-        <w:rPr>
-          <w:rFonts w:ascii="NimbusRomNo9L-ReguItal" w:hAnsi="NimbusRomNo9L-ReguItal" w:cs="NimbusRomNo9L-ReguItal"/>
-          <w:sz w:val="24"/>
-          <w:szCs w:val="24"/>
-        </w:rPr>
-        <w:t xml:space="preserve">and a signal </w:t>
-      </w:r>
-      <w:r>
-        <w:rPr>
-          <w:rFonts w:ascii="CMMI12" w:hAnsi="CMMI12" w:cs="CMMI12"/>
-          <w:sz w:val="24"/>
-          <w:szCs w:val="24"/>
-        </w:rPr>
-        <w:t>s</w:t>
-      </w:r>
-      <w:r>
-        <w:rPr>
-          <w:rFonts w:ascii="NimbusRomNo9L-ReguItal" w:hAnsi="NimbusRomNo9L-ReguItal" w:cs="NimbusRomNo9L-ReguItal"/>
-          <w:sz w:val="24"/>
-          <w:szCs w:val="24"/>
-        </w:rPr>
-        <w:t>, is the</w:t>
-      </w:r>
-      <w:r>
-        <w:rPr>
-          <w:rFonts w:ascii="NimbusRomNo9L-ReguItal" w:hAnsi="NimbusRomNo9L-ReguItal" w:cs="NimbusRomNo9L-ReguItal"/>
-          <w:sz w:val="24"/>
-          <w:szCs w:val="24"/>
-        </w:rPr>
-        <w:t xml:space="preserve">re any pure strategy </w:t>
-      </w:r>
-      <w:r>
-        <w:rPr>
-          <w:rFonts w:ascii="NimbusRomNo9L-ReguItal" w:hAnsi="NimbusRomNo9L-ReguItal" w:cs="NimbusRomNo9L-ReguItal"/>
-          <w:sz w:val="24"/>
-          <w:szCs w:val="24"/>
-        </w:rPr>
-        <w:t xml:space="preserve">giving </w:t>
+        <w:t xml:space="preserve">, is there any pure strategy giving </w:t>
       </w:r>
       <w:r>
         <w:rPr>
@@ -486,15 +438,7 @@
           <w:sz w:val="24"/>
           <w:szCs w:val="24"/>
         </w:rPr>
-        <w:t xml:space="preserve">, is there any mixed </w:t>
-      </w:r>
-      <w:r>
-        <w:rPr>
-          <w:rFonts w:ascii="NimbusRomNo9L-ReguItal" w:hAnsi="NimbusRomNo9L-ReguItal" w:cs="NimbusRomNo9L-ReguItal"/>
-          <w:sz w:val="24"/>
-          <w:szCs w:val="24"/>
-        </w:rPr>
-        <w:t xml:space="preserve">strategy giving </w:t>
+        <w:t xml:space="preserve">, is there any mixed strategy giving </w:t>
       </w:r>
       <w:r>
         <w:rPr>
@@ -1212,6 +1156,255 @@
           <w:lang w:eastAsia="en-SG"/>
         </w:rPr>
         <w:drawing>
+          <wp:inline distT="0" distB="0" distL="0" distR="0" wp14:anchorId="35C28399" wp14:editId="1C89B9AF">
+            <wp:extent cx="5476875" cy="1009650"/>
+            <wp:effectExtent l="0" t="0" r="9525" b="0"/>
+            <wp:docPr id="40" name="Picture 40"/>
+            <wp:cNvGraphicFramePr>
+              <a:graphicFrameLocks xmlns:a="http://schemas.openxmlformats.org/drawingml/2006/main" noChangeAspect="1"/>
+            </wp:cNvGraphicFramePr>
+            <a:graphic xmlns:a="http://schemas.openxmlformats.org/drawingml/2006/main">
+              <a:graphicData uri="http://schemas.openxmlformats.org/drawingml/2006/picture">
+                <pic:pic xmlns:pic="http://schemas.openxmlformats.org/drawingml/2006/picture">
+                  <pic:nvPicPr>
+                    <pic:cNvPr id="1" name=""/>
+                    <pic:cNvPicPr/>
+                  </pic:nvPicPr>
+                  <pic:blipFill>
+                    <a:blip r:embed="rId14"/>
+                    <a:stretch>
+                      <a:fillRect/>
+                    </a:stretch>
+                  </pic:blipFill>
+                  <pic:spPr>
+                    <a:xfrm>
+                      <a:off x="0" y="0"/>
+                      <a:ext cx="5476875" cy="1009650"/>
+                    </a:xfrm>
+                    <a:prstGeom prst="rect">
+                      <a:avLst/>
+                    </a:prstGeom>
+                  </pic:spPr>
+                </pic:pic>
+              </a:graphicData>
+            </a:graphic>
+          </wp:inline>
+        </w:drawing>
+      </w:r>
+    </w:p>
+    <w:p>
+      <w:pPr>
+        <w:autoSpaceDE w:val="0"/>
+        <w:autoSpaceDN w:val="0"/>
+        <w:adjustRightInd w:val="0"/>
+        <w:spacing w:after="0" w:line="240" w:lineRule="auto"/>
+        <w:rPr>
+          <w:noProof/>
+          <w:lang w:eastAsia="en-SG"/>
+        </w:rPr>
+      </w:pPr>
+      <w:r>
+        <w:rPr>
+          <w:noProof/>
+          <w:lang w:eastAsia="en-SG"/>
+        </w:rPr>
+        <w:lastRenderedPageBreak/>
+        <w:drawing>
+          <wp:inline distT="0" distB="0" distL="0" distR="0" wp14:anchorId="2C34223F" wp14:editId="4B19FAC1">
+            <wp:extent cx="5467350" cy="619125"/>
+            <wp:effectExtent l="0" t="0" r="0" b="9525"/>
+            <wp:docPr id="39" name="Picture 39"/>
+            <wp:cNvGraphicFramePr>
+              <a:graphicFrameLocks xmlns:a="http://schemas.openxmlformats.org/drawingml/2006/main" noChangeAspect="1"/>
+            </wp:cNvGraphicFramePr>
+            <a:graphic xmlns:a="http://schemas.openxmlformats.org/drawingml/2006/main">
+              <a:graphicData uri="http://schemas.openxmlformats.org/drawingml/2006/picture">
+                <pic:pic xmlns:pic="http://schemas.openxmlformats.org/drawingml/2006/picture">
+                  <pic:nvPicPr>
+                    <pic:cNvPr id="1" name=""/>
+                    <pic:cNvPicPr/>
+                  </pic:nvPicPr>
+                  <pic:blipFill>
+                    <a:blip r:embed="rId15"/>
+                    <a:stretch>
+                      <a:fillRect/>
+                    </a:stretch>
+                  </pic:blipFill>
+                  <pic:spPr>
+                    <a:xfrm>
+                      <a:off x="0" y="0"/>
+                      <a:ext cx="5467350" cy="619125"/>
+                    </a:xfrm>
+                    <a:prstGeom prst="rect">
+                      <a:avLst/>
+                    </a:prstGeom>
+                  </pic:spPr>
+                </pic:pic>
+              </a:graphicData>
+            </a:graphic>
+          </wp:inline>
+        </w:drawing>
+      </w:r>
+    </w:p>
+    <w:p>
+      <w:pPr>
+        <w:autoSpaceDE w:val="0"/>
+        <w:autoSpaceDN w:val="0"/>
+        <w:adjustRightInd w:val="0"/>
+        <w:spacing w:after="0" w:line="240" w:lineRule="auto"/>
+        <w:rPr>
+          <w:noProof/>
+          <w:lang w:eastAsia="en-SG"/>
+        </w:rPr>
+      </w:pPr>
+    </w:p>
+    <w:p>
+      <w:pPr>
+        <w:autoSpaceDE w:val="0"/>
+        <w:autoSpaceDN w:val="0"/>
+        <w:adjustRightInd w:val="0"/>
+        <w:spacing w:after="0" w:line="240" w:lineRule="auto"/>
+        <w:rPr>
+          <w:noProof/>
+          <w:lang w:eastAsia="en-SG"/>
+        </w:rPr>
+      </w:pPr>
+      <w:r>
+        <w:rPr>
+          <w:noProof/>
+          <w:lang w:eastAsia="en-SG"/>
+        </w:rPr>
+        <w:drawing>
+          <wp:inline distT="0" distB="0" distL="0" distR="0" wp14:anchorId="35FD0229" wp14:editId="23F9EB7C">
+            <wp:extent cx="5505450" cy="771525"/>
+            <wp:effectExtent l="0" t="0" r="0" b="9525"/>
+            <wp:docPr id="28" name="Picture 28"/>
+            <wp:cNvGraphicFramePr>
+              <a:graphicFrameLocks xmlns:a="http://schemas.openxmlformats.org/drawingml/2006/main" noChangeAspect="1"/>
+            </wp:cNvGraphicFramePr>
+            <a:graphic xmlns:a="http://schemas.openxmlformats.org/drawingml/2006/main">
+              <a:graphicData uri="http://schemas.openxmlformats.org/drawingml/2006/picture">
+                <pic:pic xmlns:pic="http://schemas.openxmlformats.org/drawingml/2006/picture">
+                  <pic:nvPicPr>
+                    <pic:cNvPr id="1" name=""/>
+                    <pic:cNvPicPr/>
+                  </pic:nvPicPr>
+                  <pic:blipFill>
+                    <a:blip r:embed="rId16"/>
+                    <a:stretch>
+                      <a:fillRect/>
+                    </a:stretch>
+                  </pic:blipFill>
+                  <pic:spPr>
+                    <a:xfrm>
+                      <a:off x="0" y="0"/>
+                      <a:ext cx="5505450" cy="771525"/>
+                    </a:xfrm>
+                    <a:prstGeom prst="rect">
+                      <a:avLst/>
+                    </a:prstGeom>
+                  </pic:spPr>
+                </pic:pic>
+              </a:graphicData>
+            </a:graphic>
+          </wp:inline>
+        </w:drawing>
+      </w:r>
+    </w:p>
+    <w:p>
+      <w:pPr>
+        <w:autoSpaceDE w:val="0"/>
+        <w:autoSpaceDN w:val="0"/>
+        <w:adjustRightInd w:val="0"/>
+        <w:spacing w:after="0" w:line="240" w:lineRule="auto"/>
+        <w:rPr>
+          <w:noProof/>
+          <w:lang w:eastAsia="en-SG"/>
+        </w:rPr>
+      </w:pPr>
+    </w:p>
+    <w:p>
+      <w:pPr>
+        <w:autoSpaceDE w:val="0"/>
+        <w:autoSpaceDN w:val="0"/>
+        <w:adjustRightInd w:val="0"/>
+        <w:spacing w:after="0" w:line="240" w:lineRule="auto"/>
+        <w:rPr>
+          <w:noProof/>
+          <w:lang w:eastAsia="en-SG"/>
+        </w:rPr>
+      </w:pPr>
+      <w:r>
+        <w:rPr>
+          <w:noProof/>
+          <w:lang w:eastAsia="en-SG"/>
+        </w:rPr>
+        <w:drawing>
+          <wp:inline distT="0" distB="0" distL="0" distR="0" wp14:anchorId="1F563DA0" wp14:editId="415E251B">
+            <wp:extent cx="5731510" cy="951865"/>
+            <wp:effectExtent l="0" t="0" r="2540" b="635"/>
+            <wp:docPr id="41" name="Picture 41"/>
+            <wp:cNvGraphicFramePr>
+              <a:graphicFrameLocks xmlns:a="http://schemas.openxmlformats.org/drawingml/2006/main" noChangeAspect="1"/>
+            </wp:cNvGraphicFramePr>
+            <a:graphic xmlns:a="http://schemas.openxmlformats.org/drawingml/2006/main">
+              <a:graphicData uri="http://schemas.openxmlformats.org/drawingml/2006/picture">
+                <pic:pic xmlns:pic="http://schemas.openxmlformats.org/drawingml/2006/picture">
+                  <pic:nvPicPr>
+                    <pic:cNvPr id="1" name=""/>
+                    <pic:cNvPicPr/>
+                  </pic:nvPicPr>
+                  <pic:blipFill>
+                    <a:blip r:embed="rId17"/>
+                    <a:stretch>
+                      <a:fillRect/>
+                    </a:stretch>
+                  </pic:blipFill>
+                  <pic:spPr>
+                    <a:xfrm>
+                      <a:off x="0" y="0"/>
+                      <a:ext cx="5731510" cy="951865"/>
+                    </a:xfrm>
+                    <a:prstGeom prst="rect">
+                      <a:avLst/>
+                    </a:prstGeom>
+                  </pic:spPr>
+                </pic:pic>
+              </a:graphicData>
+            </a:graphic>
+          </wp:inline>
+        </w:drawing>
+      </w:r>
+    </w:p>
+    <w:p>
+      <w:pPr>
+        <w:autoSpaceDE w:val="0"/>
+        <w:autoSpaceDN w:val="0"/>
+        <w:adjustRightInd w:val="0"/>
+        <w:spacing w:after="0" w:line="240" w:lineRule="auto"/>
+        <w:rPr>
+          <w:noProof/>
+          <w:lang w:eastAsia="en-SG"/>
+        </w:rPr>
+      </w:pPr>
+    </w:p>
+    <w:p>
+      <w:pPr>
+        <w:autoSpaceDE w:val="0"/>
+        <w:autoSpaceDN w:val="0"/>
+        <w:adjustRightInd w:val="0"/>
+        <w:spacing w:after="0" w:line="240" w:lineRule="auto"/>
+        <w:rPr>
+          <w:noProof/>
+          <w:lang w:eastAsia="en-SG"/>
+        </w:rPr>
+      </w:pPr>
+      <w:r>
+        <w:rPr>
+          <w:noProof/>
+          <w:lang w:eastAsia="en-SG"/>
+        </w:rPr>
+        <w:drawing>
           <wp:inline distT="0" distB="0" distL="0" distR="0" wp14:anchorId="5E5C95CD" wp14:editId="728F3B87">
             <wp:extent cx="5495925" cy="771525"/>
             <wp:effectExtent l="0" t="0" r="9525" b="9525"/>
@@ -1227,7 +1420,7 @@
                     <pic:cNvPicPr/>
                   </pic:nvPicPr>
                   <pic:blipFill>
-                    <a:blip r:embed="rId14"/>
+                    <a:blip r:embed="rId18"/>
                     <a:stretch>
                       <a:fillRect/>
                     </a:stretch>
@@ -1275,7 +1468,7 @@
                     <pic:cNvPicPr/>
                   </pic:nvPicPr>
                   <pic:blipFill>
-                    <a:blip r:embed="rId15"/>
+                    <a:blip r:embed="rId19"/>
                     <a:stretch>
                       <a:fillRect/>
                     </a:stretch>
@@ -1313,7 +1506,6 @@
           <w:noProof/>
           <w:lang w:eastAsia="en-SG"/>
         </w:rPr>
-        <w:lastRenderedPageBreak/>
         <w:drawing>
           <wp:inline distT="0" distB="0" distL="0" distR="0" wp14:anchorId="1029218A" wp14:editId="1825793F">
             <wp:extent cx="5667375" cy="1952625"/>
@@ -1330,7 +1522,7 @@
                     <pic:cNvPicPr/>
                   </pic:nvPicPr>
                   <pic:blipFill>
-                    <a:blip r:embed="rId16"/>
+                    <a:blip r:embed="rId20"/>
                     <a:stretch>
                       <a:fillRect/>
                     </a:stretch>
@@ -1423,7 +1615,7 @@
                     <pic:cNvPicPr/>
                   </pic:nvPicPr>
                   <pic:blipFill>
-                    <a:blip r:embed="rId17"/>
+                    <a:blip r:embed="rId21"/>
                     <a:stretch>
                       <a:fillRect/>
                     </a:stretch>
@@ -1490,7 +1682,7 @@
                     <pic:cNvPicPr/>
                   </pic:nvPicPr>
                   <pic:blipFill>
-                    <a:blip r:embed="rId18"/>
+                    <a:blip r:embed="rId22"/>
                     <a:stretch>
                       <a:fillRect/>
                     </a:stretch>
@@ -1541,6 +1733,7 @@
           <w:noProof/>
           <w:lang w:eastAsia="en-SG"/>
         </w:rPr>
+        <w:lastRenderedPageBreak/>
         <w:drawing>
           <wp:inline distT="0" distB="0" distL="0" distR="0" wp14:anchorId="7AAF7ABE" wp14:editId="57CA4CA2">
             <wp:extent cx="5495925" cy="542925"/>
@@ -1557,7 +1750,7 @@
                     <pic:cNvPicPr/>
                   </pic:nvPicPr>
                   <pic:blipFill>
-                    <a:blip r:embed="rId19"/>
+                    <a:blip r:embed="rId23"/>
                     <a:stretch>
                       <a:fillRect/>
                     </a:stretch>
@@ -1624,7 +1817,7 @@
                     <pic:cNvPicPr/>
                   </pic:nvPicPr>
                   <pic:blipFill>
-                    <a:blip r:embed="rId20"/>
+                    <a:blip r:embed="rId24"/>
                     <a:stretch>
                       <a:fillRect/>
                     </a:stretch>
@@ -1690,7 +1883,7 @@
                     <pic:cNvPicPr/>
                   </pic:nvPicPr>
                   <pic:blipFill>
-                    <a:blip r:embed="rId21"/>
+                    <a:blip r:embed="rId25"/>
                     <a:stretch>
                       <a:fillRect/>
                     </a:stretch>
@@ -1738,7 +1931,7 @@
                     <pic:cNvPicPr/>
                   </pic:nvPicPr>
                   <pic:blipFill>
-                    <a:blip r:embed="rId22"/>
+                    <a:blip r:embed="rId26"/>
                     <a:stretch>
                       <a:fillRect/>
                     </a:stretch>
@@ -1799,7 +1992,7 @@
                     <pic:cNvPicPr/>
                   </pic:nvPicPr>
                   <pic:blipFill>
-                    <a:blip r:embed="rId23"/>
+                    <a:blip r:embed="rId27"/>
                     <a:stretch>
                       <a:fillRect/>
                     </a:stretch>
@@ -1852,23 +2045,7 @@
           <w:sz w:val="24"/>
           <w:szCs w:val="24"/>
         </w:rPr>
-        <w:t>The support graph of the optim</w:t>
-      </w:r>
-      <w:r>
-        <w:rPr>
-          <w:rFonts w:ascii="NimbusRomNo9L-ReguItal" w:hAnsi="NimbusRomNo9L-ReguItal" w:cs="NimbusRomNo9L-ReguItal"/>
-          <w:sz w:val="24"/>
-          <w:szCs w:val="24"/>
-        </w:rPr>
-        <w:t xml:space="preserve">al patrolling strategy does not </w:t>
-      </w:r>
-      <w:r>
-        <w:rPr>
-          <w:rFonts w:ascii="NimbusRomNo9L-ReguItal" w:hAnsi="NimbusRomNo9L-ReguItal" w:cs="NimbusRomNo9L-ReguItal"/>
-          <w:sz w:val="24"/>
-          <w:szCs w:val="24"/>
-        </w:rPr>
-        <w:t>contain non-target terminal vertices (vertices with degree 1).</w:t>
+        <w:t>The support graph of the optimal patrolling strategy does not contain non-target terminal vertices (vertices with degree 1).</w:t>
       </w:r>
     </w:p>
     <w:p>
@@ -1930,7 +2107,7 @@
                     <pic:cNvPicPr/>
                   </pic:nvPicPr>
                   <pic:blipFill>
-                    <a:blip r:embed="rId24"/>
+                    <a:blip r:embed="rId28"/>
                     <a:stretch>
                       <a:fillRect/>
                     </a:stretch>
@@ -2010,7 +2187,7 @@
                     <pic:cNvPicPr/>
                   </pic:nvPicPr>
                   <pic:blipFill>
-                    <a:blip r:embed="rId25"/>
+                    <a:blip r:embed="rId29"/>
                     <a:stretch>
                       <a:fillRect/>
                     </a:stretch>
@@ -2077,7 +2254,7 @@
                     <pic:cNvPicPr/>
                   </pic:nvPicPr>
                   <pic:blipFill>
-                    <a:blip r:embed="rId26"/>
+                    <a:blip r:embed="rId30"/>
                     <a:stretch>
                       <a:fillRect/>
                     </a:stretch>
@@ -2144,7 +2321,7 @@
                     <pic:cNvPicPr/>
                   </pic:nvPicPr>
                   <pic:blipFill>
-                    <a:blip r:embed="rId27"/>
+                    <a:blip r:embed="rId31"/>
                     <a:stretch>
                       <a:fillRect/>
                     </a:stretch>
@@ -2212,7 +2389,7 @@
                     <pic:cNvPicPr/>
                   </pic:nvPicPr>
                   <pic:blipFill>
-                    <a:blip r:embed="rId28"/>
+                    <a:blip r:embed="rId32"/>
                     <a:stretch>
                       <a:fillRect/>
                     </a:stretch>
@@ -2292,7 +2469,7 @@
                     <pic:cNvPicPr/>
                   </pic:nvPicPr>
                   <pic:blipFill>
-                    <a:blip r:embed="rId29"/>
+                    <a:blip r:embed="rId33"/>
                     <a:stretch>
                       <a:fillRect/>
                     </a:stretch>
@@ -2333,7 +2510,7 @@
                     <pic:cNvPicPr/>
                   </pic:nvPicPr>
                   <pic:blipFill>
-                    <a:blip r:embed="rId30"/>
+                    <a:blip r:embed="rId34"/>
                     <a:stretch>
                       <a:fillRect/>
                     </a:stretch>
@@ -2400,7 +2577,7 @@
                     <pic:cNvPicPr/>
                   </pic:nvPicPr>
                   <pic:blipFill>
-                    <a:blip r:embed="rId31"/>
+                    <a:blip r:embed="rId35"/>
                     <a:stretch>
                       <a:fillRect/>
                     </a:stretch>
@@ -2455,7 +2632,7 @@
                     <pic:cNvPicPr/>
                   </pic:nvPicPr>
                   <pic:blipFill>
-                    <a:blip r:embed="rId32"/>
+                    <a:blip r:embed="rId36"/>
                     <a:stretch>
                       <a:fillRect/>
                     </a:stretch>
@@ -2535,7 +2712,7 @@
                     <pic:cNvPicPr/>
                   </pic:nvPicPr>
                   <pic:blipFill>
-                    <a:blip r:embed="rId33"/>
+                    <a:blip r:embed="rId37"/>
                     <a:stretch>
                       <a:fillRect/>
                     </a:stretch>
@@ -2616,7 +2793,7 @@
                     <pic:cNvPicPr/>
                   </pic:nvPicPr>
                   <pic:blipFill>
-                    <a:blip r:embed="rId34"/>
+                    <a:blip r:embed="rId38"/>
                     <a:stretch>
                       <a:fillRect/>
                     </a:stretch>
@@ -2625,6 +2802,309 @@
                     <a:xfrm>
                       <a:off x="0" y="0"/>
                       <a:ext cx="5629275" cy="5572125"/>
+                    </a:xfrm>
+                    <a:prstGeom prst="rect">
+                      <a:avLst/>
+                    </a:prstGeom>
+                  </pic:spPr>
+                </pic:pic>
+              </a:graphicData>
+            </a:graphic>
+          </wp:inline>
+        </w:drawing>
+      </w:r>
+    </w:p>
+    <w:p>
+      <w:pPr>
+        <w:autoSpaceDE w:val="0"/>
+        <w:autoSpaceDN w:val="0"/>
+        <w:adjustRightInd w:val="0"/>
+        <w:spacing w:after="0" w:line="240" w:lineRule="auto"/>
+        <w:rPr>
+          <w:rFonts w:ascii="NimbusRomNo9L-ReguItal" w:hAnsi="NimbusRomNo9L-ReguItal" w:cs="NimbusRomNo9L-ReguItal"/>
+          <w:sz w:val="24"/>
+          <w:szCs w:val="24"/>
+        </w:rPr>
+      </w:pPr>
+      <w:r>
+        <w:rPr>
+          <w:noProof/>
+          <w:lang w:eastAsia="en-SG"/>
+        </w:rPr>
+        <w:drawing>
+          <wp:inline distT="0" distB="0" distL="0" distR="0" wp14:anchorId="4479CA0A" wp14:editId="729AD628">
+            <wp:extent cx="3257550" cy="361950"/>
+            <wp:effectExtent l="0" t="0" r="0" b="0"/>
+            <wp:docPr id="47" name="Picture 47"/>
+            <wp:cNvGraphicFramePr>
+              <a:graphicFrameLocks xmlns:a="http://schemas.openxmlformats.org/drawingml/2006/main" noChangeAspect="1"/>
+            </wp:cNvGraphicFramePr>
+            <a:graphic xmlns:a="http://schemas.openxmlformats.org/drawingml/2006/main">
+              <a:graphicData uri="http://schemas.openxmlformats.org/drawingml/2006/picture">
+                <pic:pic xmlns:pic="http://schemas.openxmlformats.org/drawingml/2006/picture">
+                  <pic:nvPicPr>
+                    <pic:cNvPr id="1" name=""/>
+                    <pic:cNvPicPr/>
+                  </pic:nvPicPr>
+                  <pic:blipFill>
+                    <a:blip r:embed="rId39"/>
+                    <a:stretch>
+                      <a:fillRect/>
+                    </a:stretch>
+                  </pic:blipFill>
+                  <pic:spPr>
+                    <a:xfrm>
+                      <a:off x="0" y="0"/>
+                      <a:ext cx="3257550" cy="361950"/>
+                    </a:xfrm>
+                    <a:prstGeom prst="rect">
+                      <a:avLst/>
+                    </a:prstGeom>
+                  </pic:spPr>
+                </pic:pic>
+              </a:graphicData>
+            </a:graphic>
+          </wp:inline>
+        </w:drawing>
+      </w:r>
+    </w:p>
+    <w:p>
+      <w:pPr>
+        <w:autoSpaceDE w:val="0"/>
+        <w:autoSpaceDN w:val="0"/>
+        <w:adjustRightInd w:val="0"/>
+        <w:spacing w:after="0" w:line="240" w:lineRule="auto"/>
+        <w:rPr>
+          <w:rFonts w:ascii="NimbusRomNo9L-ReguItal" w:hAnsi="NimbusRomNo9L-ReguItal" w:cs="NimbusRomNo9L-ReguItal"/>
+          <w:sz w:val="24"/>
+          <w:szCs w:val="24"/>
+        </w:rPr>
+      </w:pPr>
+    </w:p>
+    <w:p>
+      <w:pPr>
+        <w:autoSpaceDE w:val="0"/>
+        <w:autoSpaceDN w:val="0"/>
+        <w:adjustRightInd w:val="0"/>
+        <w:spacing w:after="0" w:line="240" w:lineRule="auto"/>
+        <w:rPr>
+          <w:rFonts w:ascii="NimbusRomNo9L-ReguItal" w:hAnsi="NimbusRomNo9L-ReguItal" w:cs="NimbusRomNo9L-ReguItal"/>
+          <w:sz w:val="24"/>
+          <w:szCs w:val="24"/>
+        </w:rPr>
+      </w:pPr>
+      <w:r>
+        <w:rPr>
+          <w:noProof/>
+          <w:lang w:eastAsia="en-SG"/>
+        </w:rPr>
+        <w:drawing>
+          <wp:inline distT="0" distB="0" distL="0" distR="0" wp14:anchorId="3AD7BCEF" wp14:editId="5D4F27C1">
+            <wp:extent cx="5534025" cy="714375"/>
+            <wp:effectExtent l="0" t="0" r="9525" b="9525"/>
+            <wp:docPr id="48" name="Picture 48"/>
+            <wp:cNvGraphicFramePr>
+              <a:graphicFrameLocks xmlns:a="http://schemas.openxmlformats.org/drawingml/2006/main" noChangeAspect="1"/>
+            </wp:cNvGraphicFramePr>
+            <a:graphic xmlns:a="http://schemas.openxmlformats.org/drawingml/2006/main">
+              <a:graphicData uri="http://schemas.openxmlformats.org/drawingml/2006/picture">
+                <pic:pic xmlns:pic="http://schemas.openxmlformats.org/drawingml/2006/picture">
+                  <pic:nvPicPr>
+                    <pic:cNvPr id="1" name=""/>
+                    <pic:cNvPicPr/>
+                  </pic:nvPicPr>
+                  <pic:blipFill>
+                    <a:blip r:embed="rId40"/>
+                    <a:stretch>
+                      <a:fillRect/>
+                    </a:stretch>
+                  </pic:blipFill>
+                  <pic:spPr>
+                    <a:xfrm>
+                      <a:off x="0" y="0"/>
+                      <a:ext cx="5534025" cy="714375"/>
+                    </a:xfrm>
+                    <a:prstGeom prst="rect">
+                      <a:avLst/>
+                    </a:prstGeom>
+                  </pic:spPr>
+                </pic:pic>
+              </a:graphicData>
+            </a:graphic>
+          </wp:inline>
+        </w:drawing>
+      </w:r>
+    </w:p>
+    <w:p>
+      <w:pPr>
+        <w:autoSpaceDE w:val="0"/>
+        <w:autoSpaceDN w:val="0"/>
+        <w:adjustRightInd w:val="0"/>
+        <w:spacing w:after="0" w:line="240" w:lineRule="auto"/>
+        <w:rPr>
+          <w:rFonts w:ascii="NimbusRomNo9L-ReguItal" w:hAnsi="NimbusRomNo9L-ReguItal" w:cs="NimbusRomNo9L-ReguItal"/>
+          <w:sz w:val="24"/>
+          <w:szCs w:val="24"/>
+        </w:rPr>
+      </w:pPr>
+    </w:p>
+    <w:p>
+      <w:pPr>
+        <w:autoSpaceDE w:val="0"/>
+        <w:autoSpaceDN w:val="0"/>
+        <w:adjustRightInd w:val="0"/>
+        <w:spacing w:after="0" w:line="240" w:lineRule="auto"/>
+        <w:rPr>
+          <w:rFonts w:ascii="NimbusRomNo9L-ReguItal" w:hAnsi="NimbusRomNo9L-ReguItal" w:cs="NimbusRomNo9L-ReguItal"/>
+          <w:sz w:val="24"/>
+          <w:szCs w:val="24"/>
+        </w:rPr>
+      </w:pPr>
+      <w:r>
+        <w:rPr>
+          <w:noProof/>
+          <w:lang w:eastAsia="en-SG"/>
+        </w:rPr>
+        <w:drawing>
+          <wp:inline distT="0" distB="0" distL="0" distR="0" wp14:anchorId="0D824112" wp14:editId="0FFAACF2">
+            <wp:extent cx="5553075" cy="981075"/>
+            <wp:effectExtent l="0" t="0" r="9525" b="9525"/>
+            <wp:docPr id="49" name="Picture 49"/>
+            <wp:cNvGraphicFramePr>
+              <a:graphicFrameLocks xmlns:a="http://schemas.openxmlformats.org/drawingml/2006/main" noChangeAspect="1"/>
+            </wp:cNvGraphicFramePr>
+            <a:graphic xmlns:a="http://schemas.openxmlformats.org/drawingml/2006/main">
+              <a:graphicData uri="http://schemas.openxmlformats.org/drawingml/2006/picture">
+                <pic:pic xmlns:pic="http://schemas.openxmlformats.org/drawingml/2006/picture">
+                  <pic:nvPicPr>
+                    <pic:cNvPr id="1" name=""/>
+                    <pic:cNvPicPr/>
+                  </pic:nvPicPr>
+                  <pic:blipFill>
+                    <a:blip r:embed="rId41"/>
+                    <a:stretch>
+                      <a:fillRect/>
+                    </a:stretch>
+                  </pic:blipFill>
+                  <pic:spPr>
+                    <a:xfrm>
+                      <a:off x="0" y="0"/>
+                      <a:ext cx="5553075" cy="981075"/>
+                    </a:xfrm>
+                    <a:prstGeom prst="rect">
+                      <a:avLst/>
+                    </a:prstGeom>
+                  </pic:spPr>
+                </pic:pic>
+              </a:graphicData>
+            </a:graphic>
+          </wp:inline>
+        </w:drawing>
+      </w:r>
+    </w:p>
+    <w:p>
+      <w:pPr>
+        <w:autoSpaceDE w:val="0"/>
+        <w:autoSpaceDN w:val="0"/>
+        <w:adjustRightInd w:val="0"/>
+        <w:spacing w:after="0" w:line="240" w:lineRule="auto"/>
+        <w:rPr>
+          <w:rFonts w:ascii="NimbusRomNo9L-ReguItal" w:hAnsi="NimbusRomNo9L-ReguItal" w:cs="NimbusRomNo9L-ReguItal"/>
+          <w:sz w:val="24"/>
+          <w:szCs w:val="24"/>
+        </w:rPr>
+      </w:pPr>
+    </w:p>
+    <w:p>
+      <w:pPr>
+        <w:autoSpaceDE w:val="0"/>
+        <w:autoSpaceDN w:val="0"/>
+        <w:adjustRightInd w:val="0"/>
+        <w:spacing w:after="0" w:line="240" w:lineRule="auto"/>
+        <w:rPr>
+          <w:noProof/>
+          <w:lang w:eastAsia="en-SG"/>
+        </w:rPr>
+      </w:pPr>
+      <w:r>
+        <w:rPr>
+          <w:noProof/>
+          <w:lang w:eastAsia="en-SG"/>
+        </w:rPr>
+        <w:lastRenderedPageBreak/>
+        <w:drawing>
+          <wp:inline distT="0" distB="0" distL="0" distR="0" wp14:anchorId="7DF3EA57" wp14:editId="2FBA7763">
+            <wp:extent cx="5476875" cy="714375"/>
+            <wp:effectExtent l="0" t="0" r="9525" b="9525"/>
+            <wp:docPr id="50" name="Picture 50"/>
+            <wp:cNvGraphicFramePr>
+              <a:graphicFrameLocks xmlns:a="http://schemas.openxmlformats.org/drawingml/2006/main" noChangeAspect="1"/>
+            </wp:cNvGraphicFramePr>
+            <a:graphic xmlns:a="http://schemas.openxmlformats.org/drawingml/2006/main">
+              <a:graphicData uri="http://schemas.openxmlformats.org/drawingml/2006/picture">
+                <pic:pic xmlns:pic="http://schemas.openxmlformats.org/drawingml/2006/picture">
+                  <pic:nvPicPr>
+                    <pic:cNvPr id="1" name=""/>
+                    <pic:cNvPicPr/>
+                  </pic:nvPicPr>
+                  <pic:blipFill>
+                    <a:blip r:embed="rId42"/>
+                    <a:stretch>
+                      <a:fillRect/>
+                    </a:stretch>
+                  </pic:blipFill>
+                  <pic:spPr>
+                    <a:xfrm>
+                      <a:off x="0" y="0"/>
+                      <a:ext cx="5476875" cy="714375"/>
+                    </a:xfrm>
+                    <a:prstGeom prst="rect">
+                      <a:avLst/>
+                    </a:prstGeom>
+                  </pic:spPr>
+                </pic:pic>
+              </a:graphicData>
+            </a:graphic>
+          </wp:inline>
+        </w:drawing>
+      </w:r>
+      <w:r>
+        <w:rPr>
+          <w:noProof/>
+          <w:lang w:eastAsia="en-SG"/>
+        </w:rPr>
+        <w:t xml:space="preserve"> </w:t>
+      </w:r>
+      <w:r>
+        <w:rPr>
+          <w:noProof/>
+          <w:lang w:eastAsia="en-SG"/>
+        </w:rPr>
+        <w:drawing>
+          <wp:inline distT="0" distB="0" distL="0" distR="0" wp14:anchorId="67357240" wp14:editId="54CFDF80">
+            <wp:extent cx="4819650" cy="400050"/>
+            <wp:effectExtent l="0" t="0" r="0" b="0"/>
+            <wp:docPr id="51" name="Picture 51"/>
+            <wp:cNvGraphicFramePr>
+              <a:graphicFrameLocks xmlns:a="http://schemas.openxmlformats.org/drawingml/2006/main" noChangeAspect="1"/>
+            </wp:cNvGraphicFramePr>
+            <a:graphic xmlns:a="http://schemas.openxmlformats.org/drawingml/2006/main">
+              <a:graphicData uri="http://schemas.openxmlformats.org/drawingml/2006/picture">
+                <pic:pic xmlns:pic="http://schemas.openxmlformats.org/drawingml/2006/picture">
+                  <pic:nvPicPr>
+                    <pic:cNvPr id="1" name=""/>
+                    <pic:cNvPicPr/>
+                  </pic:nvPicPr>
+                  <pic:blipFill>
+                    <a:blip r:embed="rId43"/>
+                    <a:stretch>
+                      <a:fillRect/>
+                    </a:stretch>
+                  </pic:blipFill>
+                  <pic:spPr>
+                    <a:xfrm>
+                      <a:off x="0" y="0"/>
+                      <a:ext cx="4819650" cy="400050"/>
                     </a:xfrm>
                     <a:prstGeom prst="rect">
                       <a:avLst/>
@@ -2683,7 +3163,7 @@
                     <pic:cNvPicPr/>
                   </pic:nvPicPr>
                   <pic:blipFill>
-                    <a:blip r:embed="rId35"/>
+                    <a:blip r:embed="rId44"/>
                     <a:stretch>
                       <a:fillRect/>
                     </a:stretch>
@@ -2750,7 +3230,7 @@
                     <pic:cNvPicPr/>
                   </pic:nvPicPr>
                   <pic:blipFill>
-                    <a:blip r:embed="rId36"/>
+                    <a:blip r:embed="rId45"/>
                     <a:stretch>
                       <a:fillRect/>
                     </a:stretch>
@@ -2770,6 +3250,19 @@
           </wp:inline>
         </w:drawing>
       </w:r>
+    </w:p>
+    <w:p>
+      <w:pPr>
+        <w:autoSpaceDE w:val="0"/>
+        <w:autoSpaceDN w:val="0"/>
+        <w:adjustRightInd w:val="0"/>
+        <w:spacing w:after="0" w:line="240" w:lineRule="auto"/>
+        <w:rPr>
+          <w:rFonts w:ascii="NimbusRomNo9L-ReguItal" w:hAnsi="NimbusRomNo9L-ReguItal" w:cs="NimbusRomNo9L-ReguItal"/>
+          <w:sz w:val="24"/>
+          <w:szCs w:val="24"/>
+        </w:rPr>
+      </w:pPr>
     </w:p>
     <w:p>
       <w:pPr>
@@ -2817,7 +3310,7 @@
                     <pic:cNvPicPr/>
                   </pic:nvPicPr>
                   <pic:blipFill>
-                    <a:blip r:embed="rId37"/>
+                    <a:blip r:embed="rId46"/>
                     <a:stretch>
                       <a:fillRect/>
                     </a:stretch>
@@ -2846,29 +3339,13 @@
           <w:szCs w:val="24"/>
         </w:rPr>
       </w:pPr>
-      <w:r>
-        <w:rPr>
-          <w:rFonts w:ascii="NimbusRomNo9L-ReguItal" w:hAnsi="NimbusRomNo9L-ReguItal" w:cs="NimbusRomNo9L-ReguItal"/>
-          <w:sz w:val="24"/>
-          <w:szCs w:val="24"/>
-        </w:rPr>
-        <w:br w:type="page"/>
-      </w:r>
-    </w:p>
-    <w:p>
-      <w:pPr>
-        <w:rPr>
-          <w:rFonts w:ascii="NimbusRomNo9L-ReguItal" w:hAnsi="NimbusRomNo9L-ReguItal" w:cs="NimbusRomNo9L-ReguItal"/>
-          <w:sz w:val="24"/>
-          <w:szCs w:val="24"/>
-        </w:rPr>
-      </w:pPr>
-      <w:r>
-        <w:rPr>
-          <w:noProof/>
-          <w:lang w:eastAsia="en-SG"/>
-        </w:rPr>
-        <w:lastRenderedPageBreak/>
+      <w:bookmarkStart w:id="0" w:name="_GoBack"/>
+      <w:bookmarkEnd w:id="0"/>
+      <w:r>
+        <w:rPr>
+          <w:noProof/>
+          <w:lang w:eastAsia="en-SG"/>
+        </w:rPr>
         <w:drawing>
           <wp:inline distT="0" distB="0" distL="0" distR="0" wp14:anchorId="451F351D" wp14:editId="56CCEE0A">
             <wp:extent cx="5600700" cy="800100"/>
@@ -2885,7 +3362,7 @@
                     <pic:cNvPicPr/>
                   </pic:nvPicPr>
                   <pic:blipFill>
-                    <a:blip r:embed="rId38"/>
+                    <a:blip r:embed="rId47"/>
                     <a:stretch>
                       <a:fillRect/>
                     </a:stretch>
@@ -2905,8 +3382,6 @@
           </wp:inline>
         </w:drawing>
       </w:r>
-      <w:bookmarkStart w:id="0" w:name="_GoBack"/>
-      <w:bookmarkEnd w:id="0"/>
     </w:p>
     <w:p>
       <w:pPr>
@@ -2946,7 +3421,7 @@
                     <pic:cNvPicPr/>
                   </pic:nvPicPr>
                   <pic:blipFill>
-                    <a:blip r:embed="rId39"/>
+                    <a:blip r:embed="rId48"/>
                     <a:stretch>
                       <a:fillRect/>
                     </a:stretch>
@@ -3005,7 +3480,7 @@
                     <pic:cNvPicPr/>
                   </pic:nvPicPr>
                   <pic:blipFill>
-                    <a:blip r:embed="rId40"/>
+                    <a:blip r:embed="rId49"/>
                     <a:stretch>
                       <a:fillRect/>
                     </a:stretch>
@@ -3014,6 +3489,301 @@
                     <a:xfrm>
                       <a:off x="0" y="0"/>
                       <a:ext cx="5657850" cy="981075"/>
+                    </a:xfrm>
+                    <a:prstGeom prst="rect">
+                      <a:avLst/>
+                    </a:prstGeom>
+                  </pic:spPr>
+                </pic:pic>
+              </a:graphicData>
+            </a:graphic>
+          </wp:inline>
+        </w:drawing>
+      </w:r>
+    </w:p>
+    <w:p>
+      <w:pPr>
+        <w:rPr>
+          <w:rFonts w:ascii="NimbusRomNo9L-ReguItal" w:hAnsi="NimbusRomNo9L-ReguItal" w:cs="NimbusRomNo9L-ReguItal"/>
+          <w:sz w:val="24"/>
+          <w:szCs w:val="24"/>
+        </w:rPr>
+      </w:pPr>
+    </w:p>
+    <w:p>
+      <w:pPr>
+        <w:rPr>
+          <w:rFonts w:ascii="NimbusRomNo9L-ReguItal" w:hAnsi="NimbusRomNo9L-ReguItal" w:cs="NimbusRomNo9L-ReguItal"/>
+          <w:sz w:val="24"/>
+          <w:szCs w:val="24"/>
+        </w:rPr>
+      </w:pPr>
+      <w:r>
+        <w:rPr>
+          <w:noProof/>
+          <w:lang w:eastAsia="en-SG"/>
+        </w:rPr>
+        <w:lastRenderedPageBreak/>
+        <w:drawing>
+          <wp:inline distT="0" distB="0" distL="0" distR="0" wp14:anchorId="3514B978" wp14:editId="341A028C">
+            <wp:extent cx="5705475" cy="1304925"/>
+            <wp:effectExtent l="0" t="0" r="9525" b="9525"/>
+            <wp:docPr id="43" name="Picture 43"/>
+            <wp:cNvGraphicFramePr>
+              <a:graphicFrameLocks xmlns:a="http://schemas.openxmlformats.org/drawingml/2006/main" noChangeAspect="1"/>
+            </wp:cNvGraphicFramePr>
+            <a:graphic xmlns:a="http://schemas.openxmlformats.org/drawingml/2006/main">
+              <a:graphicData uri="http://schemas.openxmlformats.org/drawingml/2006/picture">
+                <pic:pic xmlns:pic="http://schemas.openxmlformats.org/drawingml/2006/picture">
+                  <pic:nvPicPr>
+                    <pic:cNvPr id="1" name=""/>
+                    <pic:cNvPicPr/>
+                  </pic:nvPicPr>
+                  <pic:blipFill>
+                    <a:blip r:embed="rId50"/>
+                    <a:stretch>
+                      <a:fillRect/>
+                    </a:stretch>
+                  </pic:blipFill>
+                  <pic:spPr>
+                    <a:xfrm>
+                      <a:off x="0" y="0"/>
+                      <a:ext cx="5705475" cy="1304925"/>
+                    </a:xfrm>
+                    <a:prstGeom prst="rect">
+                      <a:avLst/>
+                    </a:prstGeom>
+                  </pic:spPr>
+                </pic:pic>
+              </a:graphicData>
+            </a:graphic>
+          </wp:inline>
+        </w:drawing>
+      </w:r>
+    </w:p>
+    <w:p>
+      <w:pPr>
+        <w:rPr>
+          <w:rFonts w:ascii="NimbusRomNo9L-ReguItal" w:hAnsi="NimbusRomNo9L-ReguItal" w:cs="NimbusRomNo9L-ReguItal"/>
+          <w:sz w:val="24"/>
+          <w:szCs w:val="24"/>
+        </w:rPr>
+      </w:pPr>
+    </w:p>
+    <w:p>
+      <w:pPr>
+        <w:rPr>
+          <w:rFonts w:ascii="NimbusRomNo9L-ReguItal" w:hAnsi="NimbusRomNo9L-ReguItal" w:cs="NimbusRomNo9L-ReguItal"/>
+          <w:sz w:val="24"/>
+          <w:szCs w:val="24"/>
+        </w:rPr>
+      </w:pPr>
+      <w:r>
+        <w:rPr>
+          <w:noProof/>
+          <w:lang w:eastAsia="en-SG"/>
+        </w:rPr>
+        <w:drawing>
+          <wp:inline distT="0" distB="0" distL="0" distR="0" wp14:anchorId="25D29362" wp14:editId="07CB0FB6">
+            <wp:extent cx="5731510" cy="3660775"/>
+            <wp:effectExtent l="0" t="0" r="2540" b="0"/>
+            <wp:docPr id="44" name="Picture 44"/>
+            <wp:cNvGraphicFramePr>
+              <a:graphicFrameLocks xmlns:a="http://schemas.openxmlformats.org/drawingml/2006/main" noChangeAspect="1"/>
+            </wp:cNvGraphicFramePr>
+            <a:graphic xmlns:a="http://schemas.openxmlformats.org/drawingml/2006/main">
+              <a:graphicData uri="http://schemas.openxmlformats.org/drawingml/2006/picture">
+                <pic:pic xmlns:pic="http://schemas.openxmlformats.org/drawingml/2006/picture">
+                  <pic:nvPicPr>
+                    <pic:cNvPr id="1" name=""/>
+                    <pic:cNvPicPr/>
+                  </pic:nvPicPr>
+                  <pic:blipFill>
+                    <a:blip r:embed="rId51"/>
+                    <a:stretch>
+                      <a:fillRect/>
+                    </a:stretch>
+                  </pic:blipFill>
+                  <pic:spPr>
+                    <a:xfrm>
+                      <a:off x="0" y="0"/>
+                      <a:ext cx="5731510" cy="3660775"/>
+                    </a:xfrm>
+                    <a:prstGeom prst="rect">
+                      <a:avLst/>
+                    </a:prstGeom>
+                  </pic:spPr>
+                </pic:pic>
+              </a:graphicData>
+            </a:graphic>
+          </wp:inline>
+        </w:drawing>
+      </w:r>
+    </w:p>
+    <w:p>
+      <w:pPr>
+        <w:rPr>
+          <w:rFonts w:ascii="NimbusRomNo9L-ReguItal" w:hAnsi="NimbusRomNo9L-ReguItal" w:cs="NimbusRomNo9L-ReguItal"/>
+          <w:sz w:val="24"/>
+          <w:szCs w:val="24"/>
+        </w:rPr>
+      </w:pPr>
+    </w:p>
+    <w:p>
+      <w:pPr>
+        <w:rPr>
+          <w:rFonts w:ascii="NimbusRomNo9L-ReguItal" w:hAnsi="NimbusRomNo9L-ReguItal" w:cs="NimbusRomNo9L-ReguItal"/>
+          <w:sz w:val="24"/>
+          <w:szCs w:val="24"/>
+        </w:rPr>
+      </w:pPr>
+      <w:r>
+        <w:rPr>
+          <w:noProof/>
+          <w:lang w:eastAsia="en-SG"/>
+        </w:rPr>
+        <w:lastRenderedPageBreak/>
+        <w:drawing>
+          <wp:inline distT="0" distB="0" distL="0" distR="0" wp14:anchorId="7EE6250E" wp14:editId="74CE0641">
+            <wp:extent cx="5619750" cy="1724025"/>
+            <wp:effectExtent l="0" t="0" r="0" b="9525"/>
+            <wp:docPr id="45" name="Picture 45"/>
+            <wp:cNvGraphicFramePr>
+              <a:graphicFrameLocks xmlns:a="http://schemas.openxmlformats.org/drawingml/2006/main" noChangeAspect="1"/>
+            </wp:cNvGraphicFramePr>
+            <a:graphic xmlns:a="http://schemas.openxmlformats.org/drawingml/2006/main">
+              <a:graphicData uri="http://schemas.openxmlformats.org/drawingml/2006/picture">
+                <pic:pic xmlns:pic="http://schemas.openxmlformats.org/drawingml/2006/picture">
+                  <pic:nvPicPr>
+                    <pic:cNvPr id="1" name=""/>
+                    <pic:cNvPicPr/>
+                  </pic:nvPicPr>
+                  <pic:blipFill>
+                    <a:blip r:embed="rId52"/>
+                    <a:stretch>
+                      <a:fillRect/>
+                    </a:stretch>
+                  </pic:blipFill>
+                  <pic:spPr>
+                    <a:xfrm>
+                      <a:off x="0" y="0"/>
+                      <a:ext cx="5619750" cy="1724025"/>
+                    </a:xfrm>
+                    <a:prstGeom prst="rect">
+                      <a:avLst/>
+                    </a:prstGeom>
+                  </pic:spPr>
+                </pic:pic>
+              </a:graphicData>
+            </a:graphic>
+          </wp:inline>
+        </w:drawing>
+      </w:r>
+      <w:r>
+        <w:rPr>
+          <w:noProof/>
+          <w:lang w:eastAsia="en-SG"/>
+        </w:rPr>
+        <w:t xml:space="preserve"> </w:t>
+      </w:r>
+      <w:r>
+        <w:rPr>
+          <w:noProof/>
+          <w:lang w:eastAsia="en-SG"/>
+        </w:rPr>
+        <w:drawing>
+          <wp:inline distT="0" distB="0" distL="0" distR="0" wp14:anchorId="413867E1" wp14:editId="620010D9">
+            <wp:extent cx="5591175" cy="2867025"/>
+            <wp:effectExtent l="0" t="0" r="9525" b="9525"/>
+            <wp:docPr id="46" name="Picture 46"/>
+            <wp:cNvGraphicFramePr>
+              <a:graphicFrameLocks xmlns:a="http://schemas.openxmlformats.org/drawingml/2006/main" noChangeAspect="1"/>
+            </wp:cNvGraphicFramePr>
+            <a:graphic xmlns:a="http://schemas.openxmlformats.org/drawingml/2006/main">
+              <a:graphicData uri="http://schemas.openxmlformats.org/drawingml/2006/picture">
+                <pic:pic xmlns:pic="http://schemas.openxmlformats.org/drawingml/2006/picture">
+                  <pic:nvPicPr>
+                    <pic:cNvPr id="1" name=""/>
+                    <pic:cNvPicPr/>
+                  </pic:nvPicPr>
+                  <pic:blipFill>
+                    <a:blip r:embed="rId53"/>
+                    <a:stretch>
+                      <a:fillRect/>
+                    </a:stretch>
+                  </pic:blipFill>
+                  <pic:spPr>
+                    <a:xfrm>
+                      <a:off x="0" y="0"/>
+                      <a:ext cx="5591175" cy="2867025"/>
+                    </a:xfrm>
+                    <a:prstGeom prst="rect">
+                      <a:avLst/>
+                    </a:prstGeom>
+                  </pic:spPr>
+                </pic:pic>
+              </a:graphicData>
+            </a:graphic>
+          </wp:inline>
+        </w:drawing>
+      </w:r>
+    </w:p>
+    <w:p>
+      <w:pPr>
+        <w:rPr>
+          <w:rFonts w:ascii="NimbusRomNo9L-ReguItal" w:hAnsi="NimbusRomNo9L-ReguItal" w:cs="NimbusRomNo9L-ReguItal"/>
+          <w:sz w:val="24"/>
+          <w:szCs w:val="24"/>
+        </w:rPr>
+      </w:pPr>
+    </w:p>
+    <w:p>
+      <w:pPr>
+        <w:rPr>
+          <w:rFonts w:ascii="NimbusRomNo9L-ReguItal" w:hAnsi="NimbusRomNo9L-ReguItal" w:cs="NimbusRomNo9L-ReguItal"/>
+          <w:sz w:val="24"/>
+          <w:szCs w:val="24"/>
+        </w:rPr>
+      </w:pPr>
+    </w:p>
+    <w:p>
+      <w:pPr>
+        <w:rPr>
+          <w:rFonts w:ascii="NimbusRomNo9L-ReguItal" w:hAnsi="NimbusRomNo9L-ReguItal" w:cs="NimbusRomNo9L-ReguItal"/>
+          <w:sz w:val="24"/>
+          <w:szCs w:val="24"/>
+        </w:rPr>
+      </w:pPr>
+      <w:r>
+        <w:rPr>
+          <w:noProof/>
+          <w:lang w:eastAsia="en-SG"/>
+        </w:rPr>
+        <w:drawing>
+          <wp:inline distT="0" distB="0" distL="0" distR="0" wp14:anchorId="78DD2F00" wp14:editId="5940B7BA">
+            <wp:extent cx="5572125" cy="2381250"/>
+            <wp:effectExtent l="0" t="0" r="9525" b="0"/>
+            <wp:docPr id="42" name="Picture 42"/>
+            <wp:cNvGraphicFramePr>
+              <a:graphicFrameLocks xmlns:a="http://schemas.openxmlformats.org/drawingml/2006/main" noChangeAspect="1"/>
+            </wp:cNvGraphicFramePr>
+            <a:graphic xmlns:a="http://schemas.openxmlformats.org/drawingml/2006/main">
+              <a:graphicData uri="http://schemas.openxmlformats.org/drawingml/2006/picture">
+                <pic:pic xmlns:pic="http://schemas.openxmlformats.org/drawingml/2006/picture">
+                  <pic:nvPicPr>
+                    <pic:cNvPr id="1" name=""/>
+                    <pic:cNvPicPr/>
+                  </pic:nvPicPr>
+                  <pic:blipFill>
+                    <a:blip r:embed="rId54"/>
+                    <a:stretch>
+                      <a:fillRect/>
+                    </a:stretch>
+                  </pic:blipFill>
+                  <pic:spPr>
+                    <a:xfrm>
+                      <a:off x="0" y="0"/>
+                      <a:ext cx="5572125" cy="2381250"/>
                     </a:xfrm>
                     <a:prstGeom prst="rect">
                       <a:avLst/>
@@ -3451,6 +4221,7 @@
   <w:style w:type="character" w:default="1" w:styleId="DefaultParagraphFont">
     <w:name w:val="Default Paragraph Font"/>
     <w:uiPriority w:val="1"/>
+    <w:semiHidden/>
     <w:unhideWhenUsed/>
   </w:style>
   <w:style w:type="table" w:default="1" w:styleId="TableNormal">

</xml_diff>